<commit_message>
[FEAT(CriarNovoCliente)] - Validação de nome
</commit_message>
<xml_diff>
--- a/_docs/estorias/1.1. Criação de Cliente.docx
+++ b/_docs/estorias/1.1. Criação de Cliente.docx
@@ -85,7 +85,6 @@
         </w:rPr>
         <w:t xml:space="preserve">Projeto </w:t>
       </w:r>
-      <w:proofErr w:type="spellStart"/>
       <w:r>
         <w:rPr>
           <w:b/>
@@ -94,7 +93,6 @@
         </w:rPr>
         <w:t>FestINF</w:t>
       </w:r>
-      <w:proofErr w:type="spellEnd"/>
       <w:r>
         <w:rPr>
           <w:sz w:val="20"/>
@@ -181,127 +179,80 @@
             </w:rPr>
             <w:fldChar w:fldCharType="separate"/>
           </w:r>
-          <w:bookmarkStart w:id="0" w:name="_GoBack"/>
-          <w:bookmarkEnd w:id="0"/>
-          <w:r>
-            <w:rPr>
-              <w:rStyle w:val="Hyperlink"/>
-              <w:noProof/>
-            </w:rPr>
-            <w:fldChar w:fldCharType="begin"/>
-          </w:r>
-          <w:r>
-            <w:rPr>
-              <w:rStyle w:val="Hyperlink"/>
-              <w:noProof/>
-            </w:rPr>
-            <w:instrText xml:space="preserve"> </w:instrText>
-          </w:r>
-          <w:r>
-            <w:rPr>
-              <w:noProof/>
-            </w:rPr>
-            <w:instrText>HYPERLINK \l "_Toc12463955"</w:instrText>
-          </w:r>
-          <w:r>
-            <w:rPr>
-              <w:rStyle w:val="Hyperlink"/>
-              <w:noProof/>
-            </w:rPr>
-            <w:instrText xml:space="preserve"> </w:instrText>
-          </w:r>
-          <w:r>
-            <w:rPr>
-              <w:rStyle w:val="Hyperlink"/>
-              <w:noProof/>
-            </w:rPr>
-          </w:r>
-          <w:r>
-            <w:rPr>
-              <w:rStyle w:val="Hyperlink"/>
-              <w:noProof/>
-            </w:rPr>
-            <w:fldChar w:fldCharType="separate"/>
-          </w:r>
-          <w:r>
-            <w:rPr>
-              <w:rStyle w:val="Hyperlink"/>
-              <w:noProof/>
-            </w:rPr>
-            <w:t>1.</w:t>
-          </w:r>
-          <w:r>
-            <w:rPr>
-              <w:rFonts w:asciiTheme="minorHAnsi" w:eastAsiaTheme="minorEastAsia" w:hAnsiTheme="minorHAnsi" w:cstheme="minorBidi"/>
-              <w:noProof/>
-              <w:sz w:val="22"/>
-              <w:szCs w:val="22"/>
-              <w:lang w:eastAsia="pt-BR"/>
-            </w:rPr>
-            <w:tab/>
-          </w:r>
-          <w:r>
-            <w:rPr>
-              <w:rStyle w:val="Hyperlink"/>
-              <w:noProof/>
-            </w:rPr>
-            <w:t>Opções Gerais</w:t>
-          </w:r>
-          <w:r>
-            <w:rPr>
-              <w:noProof/>
-              <w:webHidden/>
-            </w:rPr>
-            <w:tab/>
-          </w:r>
-          <w:r>
-            <w:rPr>
-              <w:noProof/>
-              <w:webHidden/>
-            </w:rPr>
-            <w:fldChar w:fldCharType="begin"/>
-          </w:r>
-          <w:r>
-            <w:rPr>
-              <w:noProof/>
-              <w:webHidden/>
-            </w:rPr>
-            <w:instrText xml:space="preserve"> PAGEREF _Toc12463955 \h </w:instrText>
-          </w:r>
-          <w:r>
-            <w:rPr>
-              <w:noProof/>
-              <w:webHidden/>
-            </w:rPr>
-          </w:r>
-          <w:r>
-            <w:rPr>
-              <w:noProof/>
-              <w:webHidden/>
-            </w:rPr>
-            <w:fldChar w:fldCharType="separate"/>
-          </w:r>
-          <w:r>
-            <w:rPr>
-              <w:noProof/>
-              <w:webHidden/>
-            </w:rPr>
-            <w:t>3</w:t>
-          </w:r>
-          <w:r>
-            <w:rPr>
-              <w:noProof/>
-              <w:webHidden/>
-            </w:rPr>
-            <w:fldChar w:fldCharType="end"/>
-          </w:r>
-          <w:r>
-            <w:rPr>
-              <w:rStyle w:val="Hyperlink"/>
-              <w:noProof/>
-            </w:rPr>
-            <w:fldChar w:fldCharType="end"/>
-          </w:r>
+          <w:hyperlink w:anchor="_Toc12463955" w:history="1">
+            <w:r>
+              <w:rPr>
+                <w:rStyle w:val="Hyperlink"/>
+                <w:noProof/>
+              </w:rPr>
+              <w:t>1.</w:t>
+            </w:r>
+            <w:r>
+              <w:rPr>
+                <w:rFonts w:asciiTheme="minorHAnsi" w:eastAsiaTheme="minorEastAsia" w:hAnsiTheme="minorHAnsi" w:cstheme="minorBidi"/>
+                <w:noProof/>
+                <w:sz w:val="22"/>
+                <w:szCs w:val="22"/>
+                <w:lang w:eastAsia="pt-BR"/>
+              </w:rPr>
+              <w:tab/>
+            </w:r>
+            <w:r>
+              <w:rPr>
+                <w:rStyle w:val="Hyperlink"/>
+                <w:noProof/>
+              </w:rPr>
+              <w:t>Opções Gerais</w:t>
+            </w:r>
+            <w:r>
+              <w:rPr>
+                <w:noProof/>
+                <w:webHidden/>
+              </w:rPr>
+              <w:tab/>
+            </w:r>
+            <w:r>
+              <w:rPr>
+                <w:noProof/>
+                <w:webHidden/>
+              </w:rPr>
+              <w:fldChar w:fldCharType="begin"/>
+            </w:r>
+            <w:r>
+              <w:rPr>
+                <w:noProof/>
+                <w:webHidden/>
+              </w:rPr>
+              <w:instrText xml:space="preserve"> PAGEREF _Toc12463955 \h </w:instrText>
+            </w:r>
+            <w:r>
+              <w:rPr>
+                <w:noProof/>
+                <w:webHidden/>
+              </w:rPr>
+            </w:r>
+            <w:r>
+              <w:rPr>
+                <w:noProof/>
+                <w:webHidden/>
+              </w:rPr>
+              <w:fldChar w:fldCharType="separate"/>
+            </w:r>
+            <w:r>
+              <w:rPr>
+                <w:noProof/>
+                <w:webHidden/>
+              </w:rPr>
+              <w:t>3</w:t>
+            </w:r>
+            <w:r>
+              <w:rPr>
+                <w:noProof/>
+                <w:webHidden/>
+              </w:rPr>
+              <w:fldChar w:fldCharType="end"/>
+            </w:r>
+          </w:hyperlink>
         </w:p>
         <w:p>
           <w:pPr>
@@ -1763,7 +1714,7 @@
       <w:pPr>
         <w:pStyle w:val="Ttulo1"/>
       </w:pPr>
-      <w:bookmarkStart w:id="1" w:name="_Toc12463955"/>
+      <w:bookmarkStart w:id="0" w:name="_Toc12463955"/>
       <w:r>
         <w:lastRenderedPageBreak/>
         <w:t xml:space="preserve">Opções </w:t>
@@ -1771,20 +1722,20 @@
       <w:r>
         <w:t>Gerais</w:t>
       </w:r>
-      <w:bookmarkEnd w:id="1"/>
+      <w:bookmarkEnd w:id="0"/>
     </w:p>
     <w:p>
       <w:pPr>
         <w:pStyle w:val="Ttulo2"/>
       </w:pPr>
-      <w:bookmarkStart w:id="2" w:name="_Toc12463956"/>
+      <w:bookmarkStart w:id="1" w:name="_Toc12463956"/>
       <w:r>
         <w:t xml:space="preserve">Sobre o </w:t>
       </w:r>
       <w:r>
         <w:t>documento</w:t>
       </w:r>
-      <w:bookmarkEnd w:id="2"/>
+      <w:bookmarkEnd w:id="1"/>
     </w:p>
     <w:tbl>
       <w:tblPr>
@@ -2035,11 +1986,11 @@
       <w:pPr>
         <w:pStyle w:val="Ttulo2"/>
       </w:pPr>
-      <w:bookmarkStart w:id="3" w:name="_Toc12463957"/>
+      <w:bookmarkStart w:id="2" w:name="_Toc12463957"/>
       <w:r>
         <w:t>Sobre a Etapa</w:t>
       </w:r>
-      <w:bookmarkEnd w:id="3"/>
+      <w:bookmarkEnd w:id="2"/>
     </w:p>
     <w:tbl>
       <w:tblPr>
@@ -2088,14 +2039,12 @@
                 <w:b/>
               </w:rPr>
             </w:pPr>
-            <w:proofErr w:type="spellStart"/>
             <w:r>
               <w:rPr>
                 <w:b/>
               </w:rPr>
               <w:t>Feature</w:t>
             </w:r>
-            <w:proofErr w:type="spellEnd"/>
             <w:r>
               <w:rPr>
                 <w:b/>
@@ -2232,7 +2181,7 @@
       <w:pPr>
         <w:pStyle w:val="Ttulo1"/>
       </w:pPr>
-      <w:bookmarkStart w:id="4" w:name="_Toc12463958"/>
+      <w:bookmarkStart w:id="3" w:name="_Toc12463958"/>
       <w:r>
         <w:lastRenderedPageBreak/>
         <w:t xml:space="preserve">1.1. </w:t>
@@ -2240,17 +2189,17 @@
       <w:r>
         <w:t>Criação de Cliente</w:t>
       </w:r>
-      <w:bookmarkEnd w:id="4"/>
+      <w:bookmarkEnd w:id="3"/>
     </w:p>
     <w:p>
       <w:pPr>
         <w:pStyle w:val="Ttulo2"/>
       </w:pPr>
-      <w:bookmarkStart w:id="5" w:name="_Toc12463959"/>
+      <w:bookmarkStart w:id="4" w:name="_Toc12463959"/>
       <w:r>
         <w:t>Quem?</w:t>
       </w:r>
-      <w:bookmarkEnd w:id="5"/>
+      <w:bookmarkEnd w:id="4"/>
     </w:p>
     <w:p>
       <w:pPr>
@@ -2310,11 +2259,11 @@
       <w:pPr>
         <w:pStyle w:val="Ttulo2"/>
       </w:pPr>
-      <w:bookmarkStart w:id="6" w:name="_Toc12463960"/>
+      <w:bookmarkStart w:id="5" w:name="_Toc12463960"/>
       <w:r>
         <w:t>O que?</w:t>
       </w:r>
-      <w:bookmarkEnd w:id="6"/>
+      <w:bookmarkEnd w:id="5"/>
     </w:p>
     <w:p>
       <w:pPr>
@@ -2376,11 +2325,11 @@
       <w:pPr>
         <w:pStyle w:val="Ttulo2"/>
       </w:pPr>
-      <w:bookmarkStart w:id="7" w:name="_Toc12463961"/>
+      <w:bookmarkStart w:id="6" w:name="_Toc12463961"/>
       <w:r>
         <w:t>Por que?</w:t>
       </w:r>
-      <w:bookmarkEnd w:id="7"/>
+      <w:bookmarkEnd w:id="6"/>
     </w:p>
     <w:p>
       <w:pPr>
@@ -2424,12 +2373,12 @@
       <w:pPr>
         <w:pStyle w:val="Ttulo1"/>
       </w:pPr>
-      <w:bookmarkStart w:id="8" w:name="_Toc12463962"/>
+      <w:bookmarkStart w:id="7" w:name="_Toc12463962"/>
       <w:r>
         <w:lastRenderedPageBreak/>
         <w:t>Confirmação</w:t>
       </w:r>
-      <w:bookmarkEnd w:id="8"/>
+      <w:bookmarkEnd w:id="7"/>
     </w:p>
     <w:p/>
     <w:tbl>
@@ -2457,7 +2406,7 @@
               <w:pStyle w:val="Ttulo2"/>
               <w:outlineLvl w:val="1"/>
             </w:pPr>
-            <w:bookmarkStart w:id="9" w:name="_Toc12463963"/>
+            <w:bookmarkStart w:id="8" w:name="_Toc12463963"/>
             <w:r>
               <w:t>C1 –</w:t>
             </w:r>
@@ -2473,7 +2422,7 @@
             <w:r>
               <w:t>com sucesso</w:t>
             </w:r>
-            <w:bookmarkEnd w:id="9"/>
+            <w:bookmarkEnd w:id="8"/>
           </w:p>
         </w:tc>
       </w:tr>
@@ -2872,11 +2821,11 @@
               <w:pStyle w:val="Ttulo2"/>
               <w:outlineLvl w:val="1"/>
             </w:pPr>
-            <w:bookmarkStart w:id="10" w:name="_Toc12463964"/>
+            <w:bookmarkStart w:id="9" w:name="_Toc12463964"/>
             <w:r>
               <w:t>C2 – Cliente já existe</w:t>
             </w:r>
-            <w:bookmarkEnd w:id="10"/>
+            <w:bookmarkEnd w:id="9"/>
           </w:p>
         </w:tc>
       </w:tr>
@@ -3276,8 +3225,8 @@
               <w:pStyle w:val="Ttulo2"/>
               <w:outlineLvl w:val="1"/>
             </w:pPr>
-            <w:bookmarkStart w:id="11" w:name="_Toc10459797"/>
-            <w:bookmarkStart w:id="12" w:name="_Toc12463965"/>
+            <w:bookmarkStart w:id="10" w:name="_Toc10459797"/>
+            <w:bookmarkStart w:id="11" w:name="_Toc12463965"/>
             <w:r>
               <w:t>C3 – Cliente com</w:t>
             </w:r>
@@ -3287,8 +3236,8 @@
             <w:r>
               <w:t>E-mail inválido</w:t>
             </w:r>
+            <w:bookmarkEnd w:id="10"/>
             <w:bookmarkEnd w:id="11"/>
-            <w:bookmarkEnd w:id="12"/>
           </w:p>
         </w:tc>
       </w:tr>
@@ -3692,8 +3641,8 @@
               <w:pStyle w:val="Ttulo2"/>
               <w:outlineLvl w:val="1"/>
             </w:pPr>
-            <w:bookmarkStart w:id="13" w:name="_Toc10459798"/>
-            <w:bookmarkStart w:id="14" w:name="_Toc12463966"/>
+            <w:bookmarkStart w:id="12" w:name="_Toc10459798"/>
+            <w:bookmarkStart w:id="13" w:name="_Toc12463966"/>
             <w:r>
               <w:lastRenderedPageBreak/>
               <w:t>C4 – Cliente com</w:t>
@@ -3704,8 +3653,8 @@
             <w:r>
               <w:t>E-mail vazio</w:t>
             </w:r>
+            <w:bookmarkEnd w:id="12"/>
             <w:bookmarkEnd w:id="13"/>
-            <w:bookmarkEnd w:id="14"/>
           </w:p>
         </w:tc>
       </w:tr>
@@ -4141,8 +4090,8 @@
               <w:pStyle w:val="Ttulo2"/>
               <w:outlineLvl w:val="1"/>
             </w:pPr>
-            <w:bookmarkStart w:id="15" w:name="_Toc10459799"/>
-            <w:bookmarkStart w:id="16" w:name="_Toc12463967"/>
+            <w:bookmarkStart w:id="14" w:name="_Toc10459799"/>
+            <w:bookmarkStart w:id="15" w:name="_Toc12463967"/>
             <w:r>
               <w:t>C5 – Cliente com</w:t>
             </w:r>
@@ -4152,8 +4101,8 @@
             <w:r>
               <w:t>Nome vazio</w:t>
             </w:r>
+            <w:bookmarkEnd w:id="14"/>
             <w:bookmarkEnd w:id="15"/>
-            <w:bookmarkEnd w:id="16"/>
           </w:p>
         </w:tc>
       </w:tr>
@@ -4619,8 +4568,8 @@
               <w:pStyle w:val="Ttulo2"/>
               <w:outlineLvl w:val="1"/>
             </w:pPr>
-            <w:bookmarkStart w:id="17" w:name="_Toc10459800"/>
-            <w:bookmarkStart w:id="18" w:name="_Toc12463968"/>
+            <w:bookmarkStart w:id="16" w:name="_Toc10459800"/>
+            <w:bookmarkStart w:id="17" w:name="_Toc12463968"/>
             <w:r>
               <w:t>C6 – Cliente com</w:t>
             </w:r>
@@ -4628,10 +4577,16 @@
               <w:t xml:space="preserve"> </w:t>
             </w:r>
             <w:r>
-              <w:t>Nome menor que dois caracteres</w:t>
-            </w:r>
+              <w:t xml:space="preserve">Nome menor que </w:t>
+            </w:r>
+            <w:r>
+              <w:t>6</w:t>
+            </w:r>
+            <w:r>
+              <w:t xml:space="preserve"> caracteres</w:t>
+            </w:r>
+            <w:bookmarkEnd w:id="16"/>
             <w:bookmarkEnd w:id="17"/>
-            <w:bookmarkEnd w:id="18"/>
           </w:p>
         </w:tc>
       </w:tr>
@@ -4860,7 +4815,19 @@
               </w:tabs>
             </w:pPr>
             <w:r>
-              <w:t>Nome (Com apenas um caractere)</w:t>
+              <w:t xml:space="preserve">Nome (Com apenas </w:t>
+            </w:r>
+            <w:r>
+              <w:t>5</w:t>
+            </w:r>
+            <w:r>
+              <w:t xml:space="preserve"> caractere</w:t>
+            </w:r>
+            <w:r>
+              <w:t>s</w:t>
+            </w:r>
+            <w:r>
+              <w:t>)</w:t>
             </w:r>
           </w:p>
           <w:p>
@@ -4998,7 +4965,15 @@
               </w:tabs>
             </w:pPr>
             <w:r>
-              <w:t>O Sistema emite um alerta de Nome deve ser maior que dois caracteres.</w:t>
+              <w:t xml:space="preserve">O Sistema emite um alerta de Nome deve ser maior que </w:t>
+            </w:r>
+            <w:r>
+              <w:t>5</w:t>
+            </w:r>
+            <w:bookmarkStart w:id="18" w:name="_GoBack"/>
+            <w:bookmarkEnd w:id="18"/>
+            <w:r>
+              <w:t xml:space="preserve"> caracteres.</w:t>
             </w:r>
           </w:p>
         </w:tc>
@@ -6605,7 +6580,6 @@
       </w:rPr>
       <w:t xml:space="preserve">Projeto </w:t>
     </w:r>
-    <w:proofErr w:type="spellStart"/>
     <w:r>
       <w:rPr>
         <w:b/>
@@ -6614,7 +6588,6 @@
       </w:rPr>
       <w:t>FestINF</w:t>
     </w:r>
-    <w:proofErr w:type="spellEnd"/>
   </w:p>
 </w:hdr>
 </file>
@@ -7414,7 +7387,7 @@
       </w:pPr>
     </w:pPrDefault>
   </w:docDefaults>
-  <w:latentStyles w:defLockedState="0" w:defUIPriority="99" w:defSemiHidden="0" w:defUnhideWhenUsed="0" w:defQFormat="0" w:count="376">
+  <w:latentStyles w:defLockedState="0" w:defUIPriority="99" w:defSemiHidden="0" w:defUnhideWhenUsed="0" w:defQFormat="0" w:count="377">
     <w:lsdException w:name="Normal" w:uiPriority="0" w:qFormat="1"/>
     <w:lsdException w:name="heading 1" w:uiPriority="9" w:qFormat="1"/>
     <w:lsdException w:name="heading 2" w:semiHidden="1" w:uiPriority="9" w:unhideWhenUsed="1" w:qFormat="1"/>
@@ -7520,7 +7493,6 @@
     <w:lsdException w:name="HTML Sample" w:semiHidden="1" w:unhideWhenUsed="1"/>
     <w:lsdException w:name="HTML Typewriter" w:semiHidden="1" w:unhideWhenUsed="1"/>
     <w:lsdException w:name="HTML Variable" w:semiHidden="1" w:unhideWhenUsed="1"/>
-    <w:lsdException w:name="Normal Table" w:semiHidden="1" w:unhideWhenUsed="1"/>
     <w:lsdException w:name="annotation subject" w:semiHidden="1" w:unhideWhenUsed="1"/>
     <w:lsdException w:name="No List" w:semiHidden="1" w:unhideWhenUsed="1"/>
     <w:lsdException w:name="Outline List 1" w:semiHidden="1" w:unhideWhenUsed="1"/>
@@ -7567,10 +7539,8 @@
     <w:lsdException w:name="Table Subtle 2" w:semiHidden="1" w:unhideWhenUsed="1"/>
     <w:lsdException w:name="Table Web 1" w:semiHidden="1" w:unhideWhenUsed="1"/>
     <w:lsdException w:name="Table Web 2" w:semiHidden="1" w:unhideWhenUsed="1"/>
-    <w:lsdException w:name="Table Web 3" w:semiHidden="1" w:unhideWhenUsed="1"/>
     <w:lsdException w:name="Balloon Text" w:semiHidden="1" w:unhideWhenUsed="1"/>
     <w:lsdException w:name="Table Grid" w:uiPriority="59"/>
-    <w:lsdException w:name="Table Theme" w:semiHidden="1" w:unhideWhenUsed="1"/>
     <w:lsdException w:name="Placeholder Text" w:semiHidden="1"/>
     <w:lsdException w:name="No Spacing" w:uiPriority="1" w:qFormat="1"/>
     <w:lsdException w:name="Light Shading" w:uiPriority="60"/>
@@ -7791,6 +7761,7 @@
     <w:lsdException w:name="Hashtag" w:semiHidden="1" w:unhideWhenUsed="1"/>
     <w:lsdException w:name="Unresolved Mention" w:semiHidden="1" w:unhideWhenUsed="1"/>
     <w:lsdException w:name="Smart Link" w:semiHidden="1" w:unhideWhenUsed="1"/>
+    <w:lsdException w:name="Smart Link Error" w:semiHidden="1" w:unhideWhenUsed="1"/>
   </w:latentStyles>
   <w:style w:type="paragraph" w:default="1" w:styleId="Normal">
     <w:name w:val="Normal"/>
@@ -8374,7 +8345,7 @@
 </file>
 
 <file path=customXml/itemProps1.xml><?xml version="1.0" encoding="utf-8"?>
-<ds:datastoreItem xmlns:ds="http://schemas.openxmlformats.org/officeDocument/2006/customXml" ds:itemID="{5FD9901B-7EAE-46CD-BF7C-6F781C544564}">
+<ds:datastoreItem xmlns:ds="http://schemas.openxmlformats.org/officeDocument/2006/customXml" ds:itemID="{7034AF03-EDAB-4382-917C-9AE47B932DCA}">
   <ds:schemaRefs>
     <ds:schemaRef ds:uri="http://schemas.openxmlformats.org/officeDocument/2006/bibliography"/>
   </ds:schemaRefs>

</xml_diff>